<commit_message>
Se añadio Diseño catalogo de docentes y vista de clases
</commit_message>
<xml_diff>
--- a/Ejemplo UWE-UML/UWE UML Diseño.docx
+++ b/Ejemplo UWE-UML/UWE UML Diseño.docx
@@ -1,18 +1,16 @@
 
 <file path=word/document.xml><?xml version="1.0" encoding="utf-8"?>
-<w:document xmlns:wpc="http://schemas.microsoft.com/office/word/2010/wordprocessingCanvas" xmlns:mo="http://schemas.microsoft.com/office/mac/office/2008/main" xmlns:mc="http://schemas.openxmlformats.org/markup-compatibility/2006" xmlns:mv="urn:schemas-microsoft-com:mac:vml" xmlns:o="urn:schemas-microsoft-com:office:office" xmlns:r="http://schemas.openxmlformats.org/officeDocument/2006/relationships" xmlns:m="http://schemas.openxmlformats.org/officeDocument/2006/math" xmlns:v="urn:schemas-microsoft-com:vml" xmlns:wp14="http://schemas.microsoft.com/office/word/2010/wordprocessingDrawing" xmlns:wp="http://schemas.openxmlformats.org/drawingml/2006/wordprocessingDrawing" xmlns:w10="urn:schemas-microsoft-com:office:word" xmlns:w="http://schemas.openxmlformats.org/wordprocessingml/2006/main" xmlns:w14="http://schemas.microsoft.com/office/word/2010/wordml" xmlns:w15="http://schemas.microsoft.com/office/word/2012/wordml" xmlns:wpg="http://schemas.microsoft.com/office/word/2010/wordprocessingGroup" xmlns:wpi="http://schemas.microsoft.com/office/word/2010/wordprocessingInk" xmlns:wne="http://schemas.microsoft.com/office/word/2006/wordml" xmlns:wps="http://schemas.microsoft.com/office/word/2010/wordprocessingShape" mc:Ignorable="w14 w15 wp14">
+<w:document xmlns:wpc="http://schemas.microsoft.com/office/word/2010/wordprocessingCanvas" xmlns:cx="http://schemas.microsoft.com/office/drawing/2014/chartex" xmlns:mc="http://schemas.openxmlformats.org/markup-compatibility/2006" xmlns:o="urn:schemas-microsoft-com:office:office" xmlns:r="http://schemas.openxmlformats.org/officeDocument/2006/relationships" xmlns:m="http://schemas.openxmlformats.org/officeDocument/2006/math" xmlns:v="urn:schemas-microsoft-com:vml" xmlns:wp14="http://schemas.microsoft.com/office/word/2010/wordprocessingDrawing" xmlns:wp="http://schemas.openxmlformats.org/drawingml/2006/wordprocessingDrawing" xmlns:w10="urn:schemas-microsoft-com:office:word" xmlns:w="http://schemas.openxmlformats.org/wordprocessingml/2006/main" xmlns:w14="http://schemas.microsoft.com/office/word/2010/wordml" xmlns:w15="http://schemas.microsoft.com/office/word/2012/wordml" xmlns:w16se="http://schemas.microsoft.com/office/word/2015/wordml/symex" xmlns:wpg="http://schemas.microsoft.com/office/word/2010/wordprocessingGroup" xmlns:wpi="http://schemas.microsoft.com/office/word/2010/wordprocessingInk" xmlns:wne="http://schemas.microsoft.com/office/word/2006/wordml" xmlns:wps="http://schemas.microsoft.com/office/word/2010/wordprocessingShape" mc:Ignorable="w14 w15 w16se wp14">
   <w:background w:color="FFFFFF"/>
   <w:body>
     <w:p>
       <w:pPr>
         <w:pStyle w:val="Encabezado"/>
       </w:pPr>
-      <w:bookmarkStart w:id="0" w:name="_GoBack"/>
-      <w:bookmarkEnd w:id="0"/>
-      <w:r>
-        <w:rPr>
-          <w:noProof/>
-          <w:lang w:val="es-ES_tradnl" w:bidi="ar-SA"/>
+      <w:r>
+        <w:rPr>
+          <w:noProof/>
+          <w:lang w:val="en-US" w:eastAsia="en-US" w:bidi="ar-SA"/>
         </w:rPr>
         <w:drawing>
           <wp:anchor distT="0" distB="0" distL="114300" distR="114300" simplePos="0" relativeHeight="251658240" behindDoc="1" locked="0" layoutInCell="1" allowOverlap="1" wp14:anchorId="539F75D4" wp14:editId="4C6163FB">
@@ -77,6 +75,9 @@
           </wp:anchor>
         </w:drawing>
       </w:r>
+      <w:r>
+        <w:t>0</w:t>
+      </w:r>
     </w:p>
     <w:p>
       <w:pPr>
@@ -112,7 +113,7 @@
     </w:p>
     <w:p>
       <w:pPr>
-        <w:pStyle w:val="Puesto"/>
+        <w:pStyle w:val="Ttulo"/>
         <w:jc w:val="left"/>
         <w:rPr>
           <w:i/>
@@ -122,7 +123,7 @@
     </w:p>
     <w:p>
       <w:pPr>
-        <w:pStyle w:val="Puesto"/>
+        <w:pStyle w:val="Ttulo"/>
         <w:jc w:val="right"/>
         <w:rPr>
           <w:rFonts w:cs="Arial"/>
@@ -141,7 +142,7 @@
     </w:p>
     <w:p>
       <w:pPr>
-        <w:pStyle w:val="Puesto"/>
+        <w:pStyle w:val="Ttulo"/>
         <w:jc w:val="right"/>
         <w:rPr>
           <w:rFonts w:cs="Arial"/>
@@ -160,7 +161,7 @@
     </w:p>
     <w:p>
       <w:pPr>
-        <w:pStyle w:val="Puesto"/>
+        <w:pStyle w:val="Ttulo"/>
         <w:jc w:val="right"/>
         <w:rPr>
           <w:rFonts w:cs="Arial"/>
@@ -171,7 +172,7 @@
     </w:p>
     <w:p>
       <w:pPr>
-        <w:pStyle w:val="Puesto"/>
+        <w:pStyle w:val="Ttulo"/>
         <w:jc w:val="right"/>
         <w:rPr>
           <w:rFonts w:cs="Arial"/>
@@ -182,7 +183,7 @@
     </w:p>
     <w:p>
       <w:pPr>
-        <w:pStyle w:val="Puesto"/>
+        <w:pStyle w:val="Ttulo"/>
         <w:jc w:val="right"/>
         <w:rPr>
           <w:rFonts w:cs="Arial"/>
@@ -218,7 +219,7 @@
     </w:p>
     <w:p>
       <w:pPr>
-        <w:pStyle w:val="Puesto"/>
+        <w:pStyle w:val="Ttulo"/>
         <w:jc w:val="right"/>
         <w:rPr>
           <w:rFonts w:cs="Arial"/>
@@ -246,7 +247,7 @@
       <w:r>
         <w:rPr>
           <w:noProof/>
-          <w:lang w:val="es-ES_tradnl" w:bidi="ar-SA"/>
+          <w:lang w:val="en-US" w:eastAsia="en-US" w:bidi="ar-SA"/>
         </w:rPr>
         <mc:AlternateContent>
           <mc:Choice Requires="wps">
@@ -379,7 +380,27 @@
                                 <w:iCs/>
                                 <w:color w:val="0000FF"/>
                               </w:rPr>
-                              <w:t xml:space="preserve">El texto incluido en rectángulos azules y el exhibido en cursiva azul (Estilo=InfoBlue) se incluye con el fin de proporcionar una guía para el llenado de este documento y debe ser eliminado antes de publicar el documento. </w:t>
+                              <w:t>El texto incluido en rectángulos azules y el exhibido en cursiva azul (Estilo=</w:t>
+                            </w:r>
+                            <w:proofErr w:type="spellStart"/>
+                            <w:r>
+                              <w:rPr>
+                                <w:rFonts w:cs="Arial"/>
+                                <w:i/>
+                                <w:iCs/>
+                                <w:color w:val="0000FF"/>
+                              </w:rPr>
+                              <w:t>InfoBlue</w:t>
+                            </w:r>
+                            <w:proofErr w:type="spellEnd"/>
+                            <w:r>
+                              <w:rPr>
+                                <w:rFonts w:cs="Arial"/>
+                                <w:i/>
+                                <w:iCs/>
+                                <w:color w:val="0000FF"/>
+                              </w:rPr>
+                              <w:t xml:space="preserve">) se incluye con el fin de proporcionar una guía para el llenado de este documento y debe ser eliminado antes de publicar el documento. </w:t>
                             </w:r>
                           </w:p>
                         </w:txbxContent>
@@ -399,7 +420,7 @@
               </wp:anchor>
             </w:drawing>
           </mc:Choice>
-          <mc:Fallback>
+          <mc:Fallback xmlns:mv="urn:schemas-microsoft-com:mac:vml" xmlns:mo="http://schemas.microsoft.com/office/mac/office/2008/main">
             <w:pict>
               <v:shapetype w14:anchorId="27781D4F" id="_x0000_t202" coordsize="21600,21600" o:spt="202" path="m0,0l0,21600,21600,21600,21600,0xe">
                 <v:stroke joinstyle="miter"/>
@@ -546,7 +567,7 @@
     </w:p>
     <w:p>
       <w:pPr>
-        <w:pStyle w:val="Puesto"/>
+        <w:pStyle w:val="Ttulo"/>
         <w:rPr>
           <w:rFonts w:cs="Arial"/>
           <w:bCs/>
@@ -1955,14 +1976,14 @@
           <w:szCs w:val="24"/>
         </w:rPr>
       </w:pPr>
-      <w:bookmarkStart w:id="1" w:name="_Toc495303753"/>
+      <w:bookmarkStart w:id="0" w:name="_Toc495303753"/>
       <w:r>
         <w:rPr>
           <w:szCs w:val="24"/>
         </w:rPr>
         <w:t>Modelo de requerimientos</w:t>
       </w:r>
-      <w:bookmarkEnd w:id="1"/>
+      <w:bookmarkEnd w:id="0"/>
     </w:p>
     <w:p>
       <w:pPr>
@@ -1975,11 +1996,11 @@
           <w:tab w:val="left" w:pos="726"/>
         </w:tabs>
       </w:pPr>
-      <w:bookmarkStart w:id="2" w:name="_Toc495303754"/>
+      <w:bookmarkStart w:id="1" w:name="_Toc495303754"/>
       <w:r>
         <w:t>Diagrama de casos de uso</w:t>
       </w:r>
-      <w:bookmarkEnd w:id="2"/>
+      <w:bookmarkEnd w:id="1"/>
     </w:p>
     <w:tbl>
       <w:tblPr>
@@ -1996,7 +2017,7 @@
         <w:tblLook w:val="04A0" w:firstRow="1" w:lastRow="0" w:firstColumn="1" w:lastColumn="0" w:noHBand="0" w:noVBand="1"/>
       </w:tblPr>
       <w:tblGrid>
-        <w:gridCol w:w="9200"/>
+        <w:gridCol w:w="8974"/>
       </w:tblGrid>
       <w:tr>
         <w:tc>
@@ -2033,10 +2054,10 @@
                   <v:path o:extrusionok="f" gradientshapeok="t" o:connecttype="rect"/>
                   <o:lock v:ext="edit" aspectratio="t"/>
                 </v:shapetype>
-                <v:shape id="_x0000_i1025" type="#_x0000_t75" style="width:422pt;height:177pt" o:ole="">
+                <v:shape id="_x0000_i1025" type="#_x0000_t75" style="width:422.25pt;height:177pt" o:ole="">
                   <v:imagedata r:id="rId10" o:title=""/>
                 </v:shape>
-                <o:OLEObject Type="Embed" ProgID="Visio.Drawing.15" ShapeID="_x0000_i1025" DrawAspect="Content" ObjectID="_1632651996" r:id="rId11"/>
+                <o:OLEObject Type="Embed" ProgID="Visio.Drawing.15" ShapeID="_x0000_i1025" DrawAspect="Content" ObjectID="_1632741733" r:id="rId11"/>
               </w:object>
             </w:r>
           </w:p>
@@ -2075,7 +2096,7 @@
       <w:r>
         <w:br w:type="page"/>
       </w:r>
-      <w:bookmarkStart w:id="3" w:name="_Toc495303755"/>
+      <w:bookmarkStart w:id="2" w:name="_Toc495303755"/>
       <w:r>
         <w:rPr>
           <w:szCs w:val="24"/>
@@ -2083,7 +2104,7 @@
         <w:lastRenderedPageBreak/>
         <w:t>Modelo de contenido</w:t>
       </w:r>
-      <w:bookmarkEnd w:id="3"/>
+      <w:bookmarkEnd w:id="2"/>
     </w:p>
     <w:p>
       <w:pPr>
@@ -2096,9 +2117,74 @@
           <w:tab w:val="left" w:pos="726"/>
         </w:tabs>
       </w:pPr>
-      <w:bookmarkStart w:id="4" w:name="_Toc495303756"/>
+      <w:bookmarkStart w:id="3" w:name="_Toc495303756"/>
       <w:r>
         <w:t>Diagrama de contenido</w:t>
+      </w:r>
+      <w:bookmarkEnd w:id="3"/>
+    </w:p>
+    <w:tbl>
+      <w:tblPr>
+        <w:tblW w:w="0" w:type="auto"/>
+        <w:tblInd w:w="705" w:type="dxa"/>
+        <w:tblBorders>
+          <w:top w:val="single" w:sz="4" w:space="0" w:color="auto"/>
+          <w:left w:val="single" w:sz="4" w:space="0" w:color="auto"/>
+          <w:bottom w:val="single" w:sz="4" w:space="0" w:color="auto"/>
+          <w:right w:val="single" w:sz="4" w:space="0" w:color="auto"/>
+          <w:insideH w:val="single" w:sz="4" w:space="0" w:color="auto"/>
+          <w:insideV w:val="single" w:sz="4" w:space="0" w:color="auto"/>
+        </w:tblBorders>
+        <w:tblLook w:val="04A0" w:firstRow="1" w:lastRow="0" w:firstColumn="1" w:lastColumn="0" w:noHBand="0" w:noVBand="1"/>
+      </w:tblPr>
+      <w:tblGrid>
+        <w:gridCol w:w="8974"/>
+      </w:tblGrid>
+      <w:tr>
+        <w:tc>
+          <w:tcPr>
+            <w:tcW w:w="9829" w:type="dxa"/>
+            <w:shd w:val="clear" w:color="auto" w:fill="auto"/>
+          </w:tcPr>
+          <w:p>
+            <w:pPr>
+              <w:pStyle w:val="InfoBlue"/>
+              <w:tabs>
+                <w:tab w:val="clear" w:pos="426"/>
+                <w:tab w:val="left" w:pos="705"/>
+              </w:tabs>
+            </w:pPr>
+            <w:r>
+              <w:object w:dxaOrig="3180" w:dyaOrig="2835" w14:anchorId="19977A8E">
+                <v:shape id="_x0000_i1026" type="#_x0000_t75" style="width:159pt;height:141.75pt" o:ole="">
+                  <v:imagedata r:id="rId12" o:title=""/>
+                </v:shape>
+                <o:OLEObject Type="Embed" ProgID="PBrush" ShapeID="_x0000_i1026" DrawAspect="Content" ObjectID="_1632741734" r:id="rId13"/>
+              </w:object>
+            </w:r>
+          </w:p>
+        </w:tc>
+      </w:tr>
+    </w:tbl>
+    <w:p>
+      <w:pPr>
+        <w:pStyle w:val="Textoindependiente"/>
+      </w:pPr>
+    </w:p>
+    <w:p>
+      <w:pPr>
+        <w:pStyle w:val="Ttulo2"/>
+        <w:numPr>
+          <w:ilvl w:val="1"/>
+          <w:numId w:val="2"/>
+        </w:numPr>
+        <w:tabs>
+          <w:tab w:val="left" w:pos="726"/>
+        </w:tabs>
+      </w:pPr>
+      <w:bookmarkStart w:id="4" w:name="_Toc495303757"/>
+      <w:r>
+        <w:t>Observaciones</w:t>
       </w:r>
       <w:bookmarkEnd w:id="4"/>
     </w:p>
@@ -2117,7 +2203,7 @@
         <w:tblLook w:val="04A0" w:firstRow="1" w:lastRow="0" w:firstColumn="1" w:lastColumn="0" w:noHBand="0" w:noVBand="1"/>
       </w:tblPr>
       <w:tblGrid>
-        <w:gridCol w:w="9200"/>
+        <w:gridCol w:w="8974"/>
       </w:tblGrid>
       <w:tr>
         <w:tc>
@@ -2126,20 +2212,8 @@
             <w:shd w:val="clear" w:color="auto" w:fill="auto"/>
           </w:tcPr>
           <w:p>
-            <w:pPr>
-              <w:pStyle w:val="InfoBlue"/>
-              <w:tabs>
-                <w:tab w:val="clear" w:pos="426"/>
-                <w:tab w:val="left" w:pos="705"/>
-              </w:tabs>
-            </w:pPr>
             <w:r>
-              <w:object w:dxaOrig="3180" w:dyaOrig="2835" w14:anchorId="19977A8E">
-                <v:shape id="_x0000_i1026" type="#_x0000_t75" style="width:159pt;height:142pt" o:ole="">
-                  <v:imagedata r:id="rId12" o:title=""/>
-                </v:shape>
-                <o:OLEObject Type="Embed" ProgID="PBrush" ShapeID="_x0000_i1026" DrawAspect="Content" ObjectID="_1632651997" r:id="rId13"/>
-              </w:object>
+              <w:t>Ninguna</w:t>
             </w:r>
           </w:p>
         </w:tc>
@@ -2147,8 +2221,47 @@
     </w:tbl>
     <w:p>
       <w:pPr>
-        <w:pStyle w:val="Textoindependiente"/>
-      </w:pPr>
+        <w:pStyle w:val="InfoBlue"/>
+      </w:pPr>
+    </w:p>
+    <w:p>
+      <w:pPr>
+        <w:pStyle w:val="Ttulo1"/>
+        <w:tabs>
+          <w:tab w:val="clear" w:pos="1287"/>
+          <w:tab w:val="left" w:pos="363"/>
+        </w:tabs>
+        <w:ind w:left="0" w:firstLine="0"/>
+      </w:pPr>
+    </w:p>
+    <w:p>
+      <w:pPr>
+        <w:pStyle w:val="Ttulo1"/>
+        <w:numPr>
+          <w:ilvl w:val="0"/>
+          <w:numId w:val="2"/>
+        </w:numPr>
+        <w:tabs>
+          <w:tab w:val="left" w:pos="363"/>
+        </w:tabs>
+        <w:rPr>
+          <w:szCs w:val="24"/>
+          <w:lang w:val="es-MX"/>
+        </w:rPr>
+      </w:pPr>
+      <w:r>
+        <w:br w:type="page"/>
+      </w:r>
+      <w:bookmarkStart w:id="5" w:name="_Toc495303758"/>
+      <w:r>
+        <w:rPr>
+          <w:szCs w:val="24"/>
+          <w:lang w:val="es-MX"/>
+        </w:rPr>
+        <w:lastRenderedPageBreak/>
+        <w:t>Modelo de navegación</w:t>
+      </w:r>
+      <w:bookmarkEnd w:id="5"/>
     </w:p>
     <w:p>
       <w:pPr>
@@ -2160,12 +2273,18 @@
         <w:tabs>
           <w:tab w:val="left" w:pos="726"/>
         </w:tabs>
-      </w:pPr>
-      <w:bookmarkStart w:id="5" w:name="_Toc495303757"/>
-      <w:r>
-        <w:t>Observaciones</w:t>
-      </w:r>
-      <w:bookmarkEnd w:id="5"/>
+        <w:rPr>
+          <w:lang w:val="es-MX"/>
+        </w:rPr>
+      </w:pPr>
+      <w:bookmarkStart w:id="6" w:name="_Toc495303759"/>
+      <w:r>
+        <w:rPr>
+          <w:lang w:val="es-MX"/>
+        </w:rPr>
+        <w:t>Diagrama de navegación</w:t>
+      </w:r>
+      <w:bookmarkEnd w:id="6"/>
     </w:p>
     <w:tbl>
       <w:tblPr>
@@ -2182,7 +2301,7 @@
         <w:tblLook w:val="04A0" w:firstRow="1" w:lastRow="0" w:firstColumn="1" w:lastColumn="0" w:noHBand="0" w:noVBand="1"/>
       </w:tblPr>
       <w:tblGrid>
-        <w:gridCol w:w="9200"/>
+        <w:gridCol w:w="8974"/>
       </w:tblGrid>
       <w:tr>
         <w:tc>
@@ -2191,8 +2310,18 @@
             <w:shd w:val="clear" w:color="auto" w:fill="auto"/>
           </w:tcPr>
           <w:p>
+            <w:pPr>
+              <w:rPr>
+                <w:lang w:val="es-MX"/>
+              </w:rPr>
+            </w:pPr>
             <w:r>
-              <w:t>Ninguna</w:t>
+              <w:object w:dxaOrig="6720" w:dyaOrig="3855" w14:anchorId="634567A9">
+                <v:shape id="_x0000_i1027" type="#_x0000_t75" style="width:336pt;height:192.75pt" o:ole="">
+                  <v:imagedata r:id="rId14" o:title=""/>
+                </v:shape>
+                <o:OLEObject Type="Embed" ProgID="Visio.Drawing.15" ShapeID="_x0000_i1027" DrawAspect="Content" ObjectID="_1632741735" r:id="rId15"/>
+              </w:object>
             </w:r>
           </w:p>
         </w:tc>
@@ -2200,47 +2329,11 @@
     </w:tbl>
     <w:p>
       <w:pPr>
-        <w:pStyle w:val="InfoBlue"/>
-      </w:pPr>
-    </w:p>
-    <w:p>
-      <w:pPr>
-        <w:pStyle w:val="Ttulo1"/>
-        <w:tabs>
-          <w:tab w:val="clear" w:pos="1287"/>
-          <w:tab w:val="left" w:pos="363"/>
-        </w:tabs>
-        <w:ind w:left="0" w:firstLine="0"/>
-      </w:pPr>
-    </w:p>
-    <w:p>
-      <w:pPr>
-        <w:pStyle w:val="Ttulo1"/>
-        <w:numPr>
-          <w:ilvl w:val="0"/>
-          <w:numId w:val="2"/>
-        </w:numPr>
-        <w:tabs>
-          <w:tab w:val="left" w:pos="363"/>
-        </w:tabs>
-        <w:rPr>
-          <w:szCs w:val="24"/>
+        <w:pStyle w:val="Textoindependiente"/>
+        <w:rPr>
           <w:lang w:val="es-MX"/>
         </w:rPr>
       </w:pPr>
-      <w:r>
-        <w:br w:type="page"/>
-      </w:r>
-      <w:bookmarkStart w:id="6" w:name="_Toc495303758"/>
-      <w:r>
-        <w:rPr>
-          <w:szCs w:val="24"/>
-          <w:lang w:val="es-MX"/>
-        </w:rPr>
-        <w:lastRenderedPageBreak/>
-        <w:t>Modelo de navegación</w:t>
-      </w:r>
-      <w:bookmarkEnd w:id="6"/>
     </w:p>
     <w:p>
       <w:pPr>
@@ -2256,12 +2349,12 @@
           <w:lang w:val="es-MX"/>
         </w:rPr>
       </w:pPr>
-      <w:bookmarkStart w:id="7" w:name="_Toc495303759"/>
+      <w:bookmarkStart w:id="7" w:name="_Toc495303760"/>
       <w:r>
         <w:rPr>
           <w:lang w:val="es-MX"/>
         </w:rPr>
-        <w:t>Diagrama de navegación</w:t>
+        <w:t>Consideraciones</w:t>
       </w:r>
       <w:bookmarkEnd w:id="7"/>
     </w:p>
@@ -2280,79 +2373,7 @@
         <w:tblLook w:val="04A0" w:firstRow="1" w:lastRow="0" w:firstColumn="1" w:lastColumn="0" w:noHBand="0" w:noVBand="1"/>
       </w:tblPr>
       <w:tblGrid>
-        <w:gridCol w:w="9200"/>
-      </w:tblGrid>
-      <w:tr>
-        <w:tc>
-          <w:tcPr>
-            <w:tcW w:w="9829" w:type="dxa"/>
-            <w:shd w:val="clear" w:color="auto" w:fill="auto"/>
-          </w:tcPr>
-          <w:p>
-            <w:pPr>
-              <w:rPr>
-                <w:lang w:val="es-MX"/>
-              </w:rPr>
-            </w:pPr>
-            <w:r>
-              <w:object w:dxaOrig="6720" w:dyaOrig="3855" w14:anchorId="634567A9">
-                <v:shape id="_x0000_i1027" type="#_x0000_t75" style="width:336pt;height:193pt" o:ole="">
-                  <v:imagedata r:id="rId14" o:title=""/>
-                </v:shape>
-                <o:OLEObject Type="Embed" ProgID="Visio.Drawing.15" ShapeID="_x0000_i1027" DrawAspect="Content" ObjectID="_1632651998" r:id="rId15"/>
-              </w:object>
-            </w:r>
-          </w:p>
-        </w:tc>
-      </w:tr>
-    </w:tbl>
-    <w:p>
-      <w:pPr>
-        <w:pStyle w:val="Textoindependiente"/>
-        <w:rPr>
-          <w:lang w:val="es-MX"/>
-        </w:rPr>
-      </w:pPr>
-    </w:p>
-    <w:p>
-      <w:pPr>
-        <w:pStyle w:val="Ttulo2"/>
-        <w:numPr>
-          <w:ilvl w:val="1"/>
-          <w:numId w:val="2"/>
-        </w:numPr>
-        <w:tabs>
-          <w:tab w:val="left" w:pos="726"/>
-        </w:tabs>
-        <w:rPr>
-          <w:lang w:val="es-MX"/>
-        </w:rPr>
-      </w:pPr>
-      <w:bookmarkStart w:id="8" w:name="_Toc495303760"/>
-      <w:r>
-        <w:rPr>
-          <w:lang w:val="es-MX"/>
-        </w:rPr>
-        <w:t>Consideraciones</w:t>
-      </w:r>
-      <w:bookmarkEnd w:id="8"/>
-    </w:p>
-    <w:tbl>
-      <w:tblPr>
-        <w:tblW w:w="0" w:type="auto"/>
-        <w:tblInd w:w="705" w:type="dxa"/>
-        <w:tblBorders>
-          <w:top w:val="single" w:sz="4" w:space="0" w:color="auto"/>
-          <w:left w:val="single" w:sz="4" w:space="0" w:color="auto"/>
-          <w:bottom w:val="single" w:sz="4" w:space="0" w:color="auto"/>
-          <w:right w:val="single" w:sz="4" w:space="0" w:color="auto"/>
-          <w:insideH w:val="single" w:sz="4" w:space="0" w:color="auto"/>
-          <w:insideV w:val="single" w:sz="4" w:space="0" w:color="auto"/>
-        </w:tblBorders>
-        <w:tblLook w:val="04A0" w:firstRow="1" w:lastRow="0" w:firstColumn="1" w:lastColumn="0" w:noHBand="0" w:noVBand="1"/>
-      </w:tblPr>
-      <w:tblGrid>
-        <w:gridCol w:w="9200"/>
+        <w:gridCol w:w="8974"/>
       </w:tblGrid>
       <w:tr>
         <w:tc>
@@ -2402,7 +2423,7 @@
       <w:r>
         <w:br w:type="page"/>
       </w:r>
-      <w:bookmarkStart w:id="9" w:name="_Toc495303761"/>
+      <w:bookmarkStart w:id="8" w:name="_Toc495303761"/>
       <w:r>
         <w:rPr>
           <w:szCs w:val="24"/>
@@ -2411,7 +2432,7 @@
         <w:lastRenderedPageBreak/>
         <w:t>Modelo de presentación</w:t>
       </w:r>
-      <w:bookmarkEnd w:id="9"/>
+      <w:bookmarkEnd w:id="8"/>
     </w:p>
     <w:p>
       <w:pPr>
@@ -2427,14 +2448,14 @@
           <w:lang w:val="es-MX"/>
         </w:rPr>
       </w:pPr>
-      <w:bookmarkStart w:id="10" w:name="_Toc495303762"/>
+      <w:bookmarkStart w:id="9" w:name="_Toc495303762"/>
       <w:r>
         <w:rPr>
           <w:lang w:val="es-MX"/>
         </w:rPr>
         <w:t>Diagrama de presentación</w:t>
       </w:r>
-      <w:bookmarkEnd w:id="10"/>
+      <w:bookmarkEnd w:id="9"/>
     </w:p>
     <w:tbl>
       <w:tblPr>
@@ -2451,7 +2472,7 @@
         <w:tblLook w:val="04A0" w:firstRow="1" w:lastRow="0" w:firstColumn="1" w:lastColumn="0" w:noHBand="0" w:noVBand="1"/>
       </w:tblPr>
       <w:tblGrid>
-        <w:gridCol w:w="9901"/>
+        <w:gridCol w:w="8974"/>
       </w:tblGrid>
       <w:tr>
         <w:tc>
@@ -2467,10 +2488,10 @@
             </w:pPr>
             <w:r>
               <w:object w:dxaOrig="12001" w:dyaOrig="8866" w14:anchorId="78A6A292">
-                <v:shape id="_x0000_i1028" type="#_x0000_t75" style="width:484pt;height:358pt" o:ole="">
+                <v:shape id="_x0000_i1028" type="#_x0000_t75" style="width:484.5pt;height:358.5pt" o:ole="">
                   <v:imagedata r:id="rId16" o:title=""/>
                 </v:shape>
-                <o:OLEObject Type="Embed" ProgID="Visio.Drawing.15" ShapeID="_x0000_i1028" DrawAspect="Content" ObjectID="_1632651999" r:id="rId17"/>
+                <o:OLEObject Type="Embed" ProgID="Visio.Drawing.15" ShapeID="_x0000_i1028" DrawAspect="Content" ObjectID="_1632741736" r:id="rId17"/>
               </w:object>
             </w:r>
           </w:p>
@@ -2499,16 +2520,16 @@
           <w:lang w:val="es-MX"/>
         </w:rPr>
       </w:pPr>
-      <w:bookmarkStart w:id="11" w:name="_Toc418665905"/>
-      <w:bookmarkStart w:id="12" w:name="_Toc495303763"/>
+      <w:bookmarkStart w:id="10" w:name="_Toc418665905"/>
+      <w:bookmarkStart w:id="11" w:name="_Toc495303763"/>
       <w:r>
         <w:rPr>
           <w:lang w:val="es-MX"/>
         </w:rPr>
         <w:t>Consideraciones</w:t>
       </w:r>
+      <w:bookmarkEnd w:id="10"/>
       <w:bookmarkEnd w:id="11"/>
-      <w:bookmarkEnd w:id="12"/>
     </w:p>
     <w:tbl>
       <w:tblPr>
@@ -2525,7 +2546,7 @@
         <w:tblLook w:val="04A0" w:firstRow="1" w:lastRow="0" w:firstColumn="1" w:lastColumn="0" w:noHBand="0" w:noVBand="1"/>
       </w:tblPr>
       <w:tblGrid>
-        <w:gridCol w:w="9200"/>
+        <w:gridCol w:w="8974"/>
       </w:tblGrid>
       <w:tr>
         <w:tc>
@@ -2574,7 +2595,7 @@
       <w:r>
         <w:br w:type="page"/>
       </w:r>
-      <w:bookmarkStart w:id="13" w:name="_Toc495303764"/>
+      <w:bookmarkStart w:id="12" w:name="_Toc495303764"/>
       <w:r>
         <w:rPr>
           <w:szCs w:val="24"/>
@@ -2582,7 +2603,7 @@
         <w:lastRenderedPageBreak/>
         <w:t>Modelo de procesos</w:t>
       </w:r>
-      <w:bookmarkEnd w:id="13"/>
+      <w:bookmarkEnd w:id="12"/>
     </w:p>
     <w:p>
       <w:pPr>
@@ -2595,11 +2616,11 @@
           <w:tab w:val="left" w:pos="726"/>
         </w:tabs>
       </w:pPr>
-      <w:bookmarkStart w:id="14" w:name="_Toc495303765"/>
+      <w:bookmarkStart w:id="13" w:name="_Toc495303765"/>
       <w:r>
         <w:t>Diagrama de procesos</w:t>
       </w:r>
-      <w:bookmarkEnd w:id="14"/>
+      <w:bookmarkEnd w:id="13"/>
     </w:p>
     <w:tbl>
       <w:tblPr>
@@ -2616,7 +2637,7 @@
         <w:tblLook w:val="04A0" w:firstRow="1" w:lastRow="0" w:firstColumn="1" w:lastColumn="0" w:noHBand="0" w:noVBand="1"/>
       </w:tblPr>
       <w:tblGrid>
-        <w:gridCol w:w="9901"/>
+        <w:gridCol w:w="8974"/>
       </w:tblGrid>
       <w:tr>
         <w:tc>
@@ -2624,15 +2645,17 @@
             <w:tcW w:w="9829" w:type="dxa"/>
             <w:shd w:val="clear" w:color="auto" w:fill="auto"/>
           </w:tcPr>
+          <w:bookmarkStart w:id="14" w:name="_GoBack"/>
           <w:p>
             <w:r>
               <w:object w:dxaOrig="12001" w:dyaOrig="5596" w14:anchorId="2BB7B5A0">
-                <v:shape id="_x0000_i1029" type="#_x0000_t75" style="width:484pt;height:226pt" o:ole="">
+                <v:shape id="_x0000_i1029" type="#_x0000_t75" style="width:484.5pt;height:225.75pt" o:ole="">
                   <v:imagedata r:id="rId18" o:title=""/>
                 </v:shape>
-                <o:OLEObject Type="Embed" ProgID="Visio.Drawing.15" ShapeID="_x0000_i1029" DrawAspect="Content" ObjectID="_1632652000" r:id="rId19"/>
+                <o:OLEObject Type="Embed" ProgID="Visio.Drawing.15" ShapeID="_x0000_i1029" DrawAspect="Content" ObjectID="_1632741737" r:id="rId19"/>
               </w:object>
             </w:r>
+            <w:bookmarkEnd w:id="14"/>
           </w:p>
         </w:tc>
       </w:tr>
@@ -2689,10 +2712,10 @@
           <w:p>
             <w:r>
               <w:object w:dxaOrig="10771" w:dyaOrig="9015" w14:anchorId="41BF74E5">
-                <v:shape id="_x0000_i1030" type="#_x0000_t75" style="width:484pt;height:405pt" o:ole="">
+                <v:shape id="_x0000_i1030" type="#_x0000_t75" style="width:484.5pt;height:405pt" o:ole="">
                   <v:imagedata r:id="rId20" o:title=""/>
                 </v:shape>
-                <o:OLEObject Type="Embed" ProgID="Visio.Drawing.15" ShapeID="_x0000_i1030" DrawAspect="Content" ObjectID="_1632652001" r:id="rId21"/>
+                <o:OLEObject Type="Embed" ProgID="Visio.Drawing.15" ShapeID="_x0000_i1030" DrawAspect="Content" ObjectID="_1632741738" r:id="rId21"/>
               </w:object>
             </w:r>
           </w:p>
@@ -2729,7 +2752,7 @@
         <w:tblLook w:val="04A0" w:firstRow="1" w:lastRow="0" w:firstColumn="1" w:lastColumn="0" w:noHBand="0" w:noVBand="1"/>
       </w:tblPr>
       <w:tblGrid>
-        <w:gridCol w:w="9900"/>
+        <w:gridCol w:w="8974"/>
       </w:tblGrid>
       <w:tr>
         <w:tc>
@@ -2740,10 +2763,10 @@
           <w:p>
             <w:r>
               <w:object w:dxaOrig="10771" w:dyaOrig="13936" w14:anchorId="68F450C0">
-                <v:shape id="_x0000_i1031" type="#_x0000_t75" style="width:484pt;height:626pt" o:ole="">
+                <v:shape id="_x0000_i1031" type="#_x0000_t75" style="width:484.5pt;height:625.5pt" o:ole="">
                   <v:imagedata r:id="rId22" o:title=""/>
                 </v:shape>
-                <o:OLEObject Type="Embed" ProgID="Visio.Drawing.15" ShapeID="_x0000_i1031" DrawAspect="Content" ObjectID="_1632652002" r:id="rId23"/>
+                <o:OLEObject Type="Embed" ProgID="Visio.Drawing.15" ShapeID="_x0000_i1031" DrawAspect="Content" ObjectID="_1632741739" r:id="rId23"/>
               </w:object>
             </w:r>
           </w:p>
@@ -2780,7 +2803,7 @@
         <w:tblLook w:val="04A0" w:firstRow="1" w:lastRow="0" w:firstColumn="1" w:lastColumn="0" w:noHBand="0" w:noVBand="1"/>
       </w:tblPr>
       <w:tblGrid>
-        <w:gridCol w:w="9902"/>
+        <w:gridCol w:w="8974"/>
       </w:tblGrid>
       <w:tr>
         <w:tc>
@@ -2791,10 +2814,10 @@
           <w:p>
             <w:r>
               <w:object w:dxaOrig="10786" w:dyaOrig="11175" w14:anchorId="7FCAD49A">
-                <v:shape id="_x0000_i1032" type="#_x0000_t75" style="width:484pt;height:502pt" o:ole="">
+                <v:shape id="_x0000_i1032" type="#_x0000_t75" style="width:483.75pt;height:501.75pt" o:ole="">
                   <v:imagedata r:id="rId24" o:title=""/>
                 </v:shape>
-                <o:OLEObject Type="Embed" ProgID="Visio.Drawing.15" ShapeID="_x0000_i1032" DrawAspect="Content" ObjectID="_1632652003" r:id="rId25"/>
+                <o:OLEObject Type="Embed" ProgID="Visio.Drawing.15" ShapeID="_x0000_i1032" DrawAspect="Content" ObjectID="_1632741740" r:id="rId25"/>
               </w:object>
             </w:r>
           </w:p>
@@ -2824,7 +2847,7 @@
 </file>
 
 <file path=word/endnotes.xml><?xml version="1.0" encoding="utf-8"?>
-<w:endnotes xmlns:wpc="http://schemas.microsoft.com/office/word/2010/wordprocessingCanvas" xmlns:mo="http://schemas.microsoft.com/office/mac/office/2008/main" xmlns:mc="http://schemas.openxmlformats.org/markup-compatibility/2006" xmlns:mv="urn:schemas-microsoft-com:mac:vml" xmlns:o="urn:schemas-microsoft-com:office:office" xmlns:r="http://schemas.openxmlformats.org/officeDocument/2006/relationships" xmlns:m="http://schemas.openxmlformats.org/officeDocument/2006/math" xmlns:v="urn:schemas-microsoft-com:vml" xmlns:wp14="http://schemas.microsoft.com/office/word/2010/wordprocessingDrawing" xmlns:wp="http://schemas.openxmlformats.org/drawingml/2006/wordprocessingDrawing" xmlns:w10="urn:schemas-microsoft-com:office:word" xmlns:w="http://schemas.openxmlformats.org/wordprocessingml/2006/main" xmlns:w14="http://schemas.microsoft.com/office/word/2010/wordml" xmlns:w15="http://schemas.microsoft.com/office/word/2012/wordml" xmlns:wpg="http://schemas.microsoft.com/office/word/2010/wordprocessingGroup" xmlns:wpi="http://schemas.microsoft.com/office/word/2010/wordprocessingInk" xmlns:wne="http://schemas.microsoft.com/office/word/2006/wordml" xmlns:wps="http://schemas.microsoft.com/office/word/2010/wordprocessingShape" mc:Ignorable="w14 w15 wp14">
+<w:endnotes xmlns:wpc="http://schemas.microsoft.com/office/word/2010/wordprocessingCanvas" xmlns:cx="http://schemas.microsoft.com/office/drawing/2014/chartex" xmlns:mc="http://schemas.openxmlformats.org/markup-compatibility/2006" xmlns:o="urn:schemas-microsoft-com:office:office" xmlns:r="http://schemas.openxmlformats.org/officeDocument/2006/relationships" xmlns:m="http://schemas.openxmlformats.org/officeDocument/2006/math" xmlns:v="urn:schemas-microsoft-com:vml" xmlns:wp14="http://schemas.microsoft.com/office/word/2010/wordprocessingDrawing" xmlns:wp="http://schemas.openxmlformats.org/drawingml/2006/wordprocessingDrawing" xmlns:w10="urn:schemas-microsoft-com:office:word" xmlns:w="http://schemas.openxmlformats.org/wordprocessingml/2006/main" xmlns:w14="http://schemas.microsoft.com/office/word/2010/wordml" xmlns:w15="http://schemas.microsoft.com/office/word/2012/wordml" xmlns:w16se="http://schemas.microsoft.com/office/word/2015/wordml/symex" xmlns:wpg="http://schemas.microsoft.com/office/word/2010/wordprocessingGroup" xmlns:wpi="http://schemas.microsoft.com/office/word/2010/wordprocessingInk" xmlns:wne="http://schemas.microsoft.com/office/word/2006/wordml" xmlns:wps="http://schemas.microsoft.com/office/word/2010/wordprocessingShape" mc:Ignorable="w14 w15 w16se wp14">
   <w:endnote w:type="separator" w:id="-1">
     <w:p>
       <w:r>
@@ -2843,7 +2866,7 @@
 </file>
 
 <file path=word/footer1.xml><?xml version="1.0" encoding="utf-8"?>
-<w:ftr xmlns:wpc="http://schemas.microsoft.com/office/word/2010/wordprocessingCanvas" xmlns:mo="http://schemas.microsoft.com/office/mac/office/2008/main" xmlns:mc="http://schemas.openxmlformats.org/markup-compatibility/2006" xmlns:mv="urn:schemas-microsoft-com:mac:vml" xmlns:o="urn:schemas-microsoft-com:office:office" xmlns:r="http://schemas.openxmlformats.org/officeDocument/2006/relationships" xmlns:m="http://schemas.openxmlformats.org/officeDocument/2006/math" xmlns:v="urn:schemas-microsoft-com:vml" xmlns:wp14="http://schemas.microsoft.com/office/word/2010/wordprocessingDrawing" xmlns:wp="http://schemas.openxmlformats.org/drawingml/2006/wordprocessingDrawing" xmlns:w10="urn:schemas-microsoft-com:office:word" xmlns:w="http://schemas.openxmlformats.org/wordprocessingml/2006/main" xmlns:w14="http://schemas.microsoft.com/office/word/2010/wordml" xmlns:w15="http://schemas.microsoft.com/office/word/2012/wordml" xmlns:wpg="http://schemas.microsoft.com/office/word/2010/wordprocessingGroup" xmlns:wpi="http://schemas.microsoft.com/office/word/2010/wordprocessingInk" xmlns:wne="http://schemas.microsoft.com/office/word/2006/wordml" xmlns:wps="http://schemas.microsoft.com/office/word/2010/wordprocessingShape" mc:Ignorable="w14 w15 wp14">
+<w:ftr xmlns:wpc="http://schemas.microsoft.com/office/word/2010/wordprocessingCanvas" xmlns:cx="http://schemas.microsoft.com/office/drawing/2014/chartex" xmlns:mc="http://schemas.openxmlformats.org/markup-compatibility/2006" xmlns:o="urn:schemas-microsoft-com:office:office" xmlns:r="http://schemas.openxmlformats.org/officeDocument/2006/relationships" xmlns:m="http://schemas.openxmlformats.org/officeDocument/2006/math" xmlns:v="urn:schemas-microsoft-com:vml" xmlns:wp14="http://schemas.microsoft.com/office/word/2010/wordprocessingDrawing" xmlns:wp="http://schemas.openxmlformats.org/drawingml/2006/wordprocessingDrawing" xmlns:w10="urn:schemas-microsoft-com:office:word" xmlns:w="http://schemas.openxmlformats.org/wordprocessingml/2006/main" xmlns:w14="http://schemas.microsoft.com/office/word/2010/wordml" xmlns:w15="http://schemas.microsoft.com/office/word/2012/wordml" xmlns:w16se="http://schemas.microsoft.com/office/word/2015/wordml/symex" xmlns:wpg="http://schemas.microsoft.com/office/word/2010/wordprocessingGroup" xmlns:wpi="http://schemas.microsoft.com/office/word/2010/wordprocessingInk" xmlns:wne="http://schemas.microsoft.com/office/word/2006/wordml" xmlns:wps="http://schemas.microsoft.com/office/word/2010/wordprocessingShape" mc:Ignorable="w14 w15 w16se wp14">
   <w:tbl>
     <w:tblPr>
       <w:tblW w:w="0" w:type="auto"/>
@@ -2903,7 +2926,7 @@
             <w:rPr>
               <w:noProof/>
             </w:rPr>
-            <w:t>10</w:t>
+            <w:t>7</w:t>
           </w:r>
           <w:r>
             <w:fldChar w:fldCharType="end"/>
@@ -2942,7 +2965,7 @@
 </file>
 
 <file path=word/footnotes.xml><?xml version="1.0" encoding="utf-8"?>
-<w:footnotes xmlns:wpc="http://schemas.microsoft.com/office/word/2010/wordprocessingCanvas" xmlns:mo="http://schemas.microsoft.com/office/mac/office/2008/main" xmlns:mc="http://schemas.openxmlformats.org/markup-compatibility/2006" xmlns:mv="urn:schemas-microsoft-com:mac:vml" xmlns:o="urn:schemas-microsoft-com:office:office" xmlns:r="http://schemas.openxmlformats.org/officeDocument/2006/relationships" xmlns:m="http://schemas.openxmlformats.org/officeDocument/2006/math" xmlns:v="urn:schemas-microsoft-com:vml" xmlns:wp14="http://schemas.microsoft.com/office/word/2010/wordprocessingDrawing" xmlns:wp="http://schemas.openxmlformats.org/drawingml/2006/wordprocessingDrawing" xmlns:w10="urn:schemas-microsoft-com:office:word" xmlns:w="http://schemas.openxmlformats.org/wordprocessingml/2006/main" xmlns:w14="http://schemas.microsoft.com/office/word/2010/wordml" xmlns:w15="http://schemas.microsoft.com/office/word/2012/wordml" xmlns:wpg="http://schemas.microsoft.com/office/word/2010/wordprocessingGroup" xmlns:wpi="http://schemas.microsoft.com/office/word/2010/wordprocessingInk" xmlns:wne="http://schemas.microsoft.com/office/word/2006/wordml" xmlns:wps="http://schemas.microsoft.com/office/word/2010/wordprocessingShape" mc:Ignorable="w14 w15 wp14">
+<w:footnotes xmlns:wpc="http://schemas.microsoft.com/office/word/2010/wordprocessingCanvas" xmlns:cx="http://schemas.microsoft.com/office/drawing/2014/chartex" xmlns:mc="http://schemas.openxmlformats.org/markup-compatibility/2006" xmlns:o="urn:schemas-microsoft-com:office:office" xmlns:r="http://schemas.openxmlformats.org/officeDocument/2006/relationships" xmlns:m="http://schemas.openxmlformats.org/officeDocument/2006/math" xmlns:v="urn:schemas-microsoft-com:vml" xmlns:wp14="http://schemas.microsoft.com/office/word/2010/wordprocessingDrawing" xmlns:wp="http://schemas.openxmlformats.org/drawingml/2006/wordprocessingDrawing" xmlns:w10="urn:schemas-microsoft-com:office:word" xmlns:w="http://schemas.openxmlformats.org/wordprocessingml/2006/main" xmlns:w14="http://schemas.microsoft.com/office/word/2010/wordml" xmlns:w15="http://schemas.microsoft.com/office/word/2012/wordml" xmlns:w16se="http://schemas.microsoft.com/office/word/2015/wordml/symex" xmlns:wpg="http://schemas.microsoft.com/office/word/2010/wordprocessingGroup" xmlns:wpi="http://schemas.microsoft.com/office/word/2010/wordprocessingInk" xmlns:wne="http://schemas.microsoft.com/office/word/2006/wordml" xmlns:wps="http://schemas.microsoft.com/office/word/2010/wordprocessingShape" mc:Ignorable="w14 w15 w16se wp14">
   <w:footnote w:type="separator" w:id="-1">
     <w:p>
       <w:r>
@@ -2961,7 +2984,7 @@
 </file>
 
 <file path=word/header1.xml><?xml version="1.0" encoding="utf-8"?>
-<w:hdr xmlns:wpc="http://schemas.microsoft.com/office/word/2010/wordprocessingCanvas" xmlns:mo="http://schemas.microsoft.com/office/mac/office/2008/main" xmlns:mc="http://schemas.openxmlformats.org/markup-compatibility/2006" xmlns:mv="urn:schemas-microsoft-com:mac:vml" xmlns:o="urn:schemas-microsoft-com:office:office" xmlns:r="http://schemas.openxmlformats.org/officeDocument/2006/relationships" xmlns:m="http://schemas.openxmlformats.org/officeDocument/2006/math" xmlns:v="urn:schemas-microsoft-com:vml" xmlns:wp14="http://schemas.microsoft.com/office/word/2010/wordprocessingDrawing" xmlns:wp="http://schemas.openxmlformats.org/drawingml/2006/wordprocessingDrawing" xmlns:w10="urn:schemas-microsoft-com:office:word" xmlns:w="http://schemas.openxmlformats.org/wordprocessingml/2006/main" xmlns:w14="http://schemas.microsoft.com/office/word/2010/wordml" xmlns:w15="http://schemas.microsoft.com/office/word/2012/wordml" xmlns:wpg="http://schemas.microsoft.com/office/word/2010/wordprocessingGroup" xmlns:wpi="http://schemas.microsoft.com/office/word/2010/wordprocessingInk" xmlns:wne="http://schemas.microsoft.com/office/word/2006/wordml" xmlns:wps="http://schemas.microsoft.com/office/word/2010/wordprocessingShape" mc:Ignorable="w14 w15 wp14">
+<w:hdr xmlns:wpc="http://schemas.microsoft.com/office/word/2010/wordprocessingCanvas" xmlns:cx="http://schemas.microsoft.com/office/drawing/2014/chartex" xmlns:mc="http://schemas.openxmlformats.org/markup-compatibility/2006" xmlns:o="urn:schemas-microsoft-com:office:office" xmlns:r="http://schemas.openxmlformats.org/officeDocument/2006/relationships" xmlns:m="http://schemas.openxmlformats.org/officeDocument/2006/math" xmlns:v="urn:schemas-microsoft-com:vml" xmlns:wp14="http://schemas.microsoft.com/office/word/2010/wordprocessingDrawing" xmlns:wp="http://schemas.openxmlformats.org/drawingml/2006/wordprocessingDrawing" xmlns:w10="urn:schemas-microsoft-com:office:word" xmlns:w="http://schemas.openxmlformats.org/wordprocessingml/2006/main" xmlns:w14="http://schemas.microsoft.com/office/word/2010/wordml" xmlns:w15="http://schemas.microsoft.com/office/word/2012/wordml" xmlns:w16se="http://schemas.microsoft.com/office/word/2015/wordml/symex" xmlns:wpg="http://schemas.microsoft.com/office/word/2010/wordprocessingGroup" xmlns:wpi="http://schemas.microsoft.com/office/word/2010/wordprocessingInk" xmlns:wne="http://schemas.microsoft.com/office/word/2006/wordml" xmlns:wps="http://schemas.microsoft.com/office/word/2010/wordprocessingShape" mc:Ignorable="w14 w15 w16se wp14">
   <w:tbl>
     <w:tblPr>
       <w:tblW w:w="0" w:type="auto"/>
@@ -3042,8 +3065,8 @@
 </file>
 
 <file path=word/numbering.xml><?xml version="1.0" encoding="utf-8"?>
-<w:numbering xmlns:wpc="http://schemas.microsoft.com/office/word/2010/wordprocessingCanvas" xmlns:mo="http://schemas.microsoft.com/office/mac/office/2008/main" xmlns:mc="http://schemas.openxmlformats.org/markup-compatibility/2006" xmlns:mv="urn:schemas-microsoft-com:mac:vml" xmlns:o="urn:schemas-microsoft-com:office:office" xmlns:r="http://schemas.openxmlformats.org/officeDocument/2006/relationships" xmlns:m="http://schemas.openxmlformats.org/officeDocument/2006/math" xmlns:v="urn:schemas-microsoft-com:vml" xmlns:wp14="http://schemas.microsoft.com/office/word/2010/wordprocessingDrawing" xmlns:wp="http://schemas.openxmlformats.org/drawingml/2006/wordprocessingDrawing" xmlns:w10="urn:schemas-microsoft-com:office:word" xmlns:w="http://schemas.openxmlformats.org/wordprocessingml/2006/main" xmlns:w14="http://schemas.microsoft.com/office/word/2010/wordml" xmlns:w15="http://schemas.microsoft.com/office/word/2012/wordml" xmlns:wpg="http://schemas.microsoft.com/office/word/2010/wordprocessingGroup" xmlns:wpi="http://schemas.microsoft.com/office/word/2010/wordprocessingInk" xmlns:wne="http://schemas.microsoft.com/office/word/2006/wordml" xmlns:wps="http://schemas.microsoft.com/office/word/2010/wordprocessingShape" mc:Ignorable="w14 w15 wp14">
-  <w:abstractNum w:abstractNumId="0">
+<w:numbering xmlns:wpc="http://schemas.microsoft.com/office/word/2010/wordprocessingCanvas" xmlns:cx="http://schemas.microsoft.com/office/drawing/2014/chartex" xmlns:mc="http://schemas.openxmlformats.org/markup-compatibility/2006" xmlns:o="urn:schemas-microsoft-com:office:office" xmlns:r="http://schemas.openxmlformats.org/officeDocument/2006/relationships" xmlns:m="http://schemas.openxmlformats.org/officeDocument/2006/math" xmlns:v="urn:schemas-microsoft-com:vml" xmlns:wp14="http://schemas.microsoft.com/office/word/2010/wordprocessingDrawing" xmlns:wp="http://schemas.openxmlformats.org/drawingml/2006/wordprocessingDrawing" xmlns:w10="urn:schemas-microsoft-com:office:word" xmlns:w="http://schemas.openxmlformats.org/wordprocessingml/2006/main" xmlns:w14="http://schemas.microsoft.com/office/word/2010/wordml" xmlns:w15="http://schemas.microsoft.com/office/word/2012/wordml" xmlns:w16se="http://schemas.microsoft.com/office/word/2015/wordml/symex" xmlns:wpg="http://schemas.microsoft.com/office/word/2010/wordprocessingGroup" xmlns:wpi="http://schemas.microsoft.com/office/word/2010/wordprocessingInk" xmlns:wne="http://schemas.microsoft.com/office/word/2006/wordml" xmlns:wps="http://schemas.microsoft.com/office/word/2010/wordprocessingShape" mc:Ignorable="w14 w15 w16se wp14">
+  <w:abstractNum w:abstractNumId="0" w15:restartNumberingAfterBreak="0">
     <w:nsid w:val="00000001"/>
     <w:multiLevelType w:val="multilevel"/>
     <w:tmpl w:val="00000001"/>
@@ -3210,7 +3233,7 @@
       </w:rPr>
     </w:lvl>
   </w:abstractNum>
-  <w:abstractNum w:abstractNumId="1">
+  <w:abstractNum w:abstractNumId="1" w15:restartNumberingAfterBreak="0">
     <w:nsid w:val="00000002"/>
     <w:multiLevelType w:val="multilevel"/>
     <w:tmpl w:val="00000002"/>
@@ -3377,7 +3400,7 @@
       </w:rPr>
     </w:lvl>
   </w:abstractNum>
-  <w:abstractNum w:abstractNumId="2">
+  <w:abstractNum w:abstractNumId="2" w15:restartNumberingAfterBreak="0">
     <w:nsid w:val="00000003"/>
     <w:multiLevelType w:val="multilevel"/>
     <w:tmpl w:val="00000003"/>
@@ -3535,7 +3558,7 @@
       </w:rPr>
     </w:lvl>
   </w:abstractNum>
-  <w:abstractNum w:abstractNumId="3">
+  <w:abstractNum w:abstractNumId="3" w15:restartNumberingAfterBreak="0">
     <w:nsid w:val="00000004"/>
     <w:multiLevelType w:val="multilevel"/>
     <w:tmpl w:val="00000004"/>
@@ -3693,7 +3716,7 @@
       </w:rPr>
     </w:lvl>
   </w:abstractNum>
-  <w:abstractNum w:abstractNumId="4">
+  <w:abstractNum w:abstractNumId="4" w15:restartNumberingAfterBreak="0">
     <w:nsid w:val="00000005"/>
     <w:multiLevelType w:val="multilevel"/>
     <w:tmpl w:val="00000005"/>
@@ -3851,7 +3874,7 @@
       </w:rPr>
     </w:lvl>
   </w:abstractNum>
-  <w:abstractNum w:abstractNumId="5">
+  <w:abstractNum w:abstractNumId="5" w15:restartNumberingAfterBreak="0">
     <w:nsid w:val="00000006"/>
     <w:multiLevelType w:val="multilevel"/>
     <w:tmpl w:val="00000006"/>
@@ -4009,7 +4032,7 @@
       </w:rPr>
     </w:lvl>
   </w:abstractNum>
-  <w:abstractNum w:abstractNumId="6">
+  <w:abstractNum w:abstractNumId="6" w15:restartNumberingAfterBreak="0">
     <w:nsid w:val="00000007"/>
     <w:multiLevelType w:val="multilevel"/>
     <w:tmpl w:val="00000007"/>
@@ -4167,7 +4190,7 @@
       </w:rPr>
     </w:lvl>
   </w:abstractNum>
-  <w:abstractNum w:abstractNumId="7">
+  <w:abstractNum w:abstractNumId="7" w15:restartNumberingAfterBreak="0">
     <w:nsid w:val="00000008"/>
     <w:multiLevelType w:val="multilevel"/>
     <w:tmpl w:val="00000008"/>
@@ -4325,7 +4348,7 @@
       </w:rPr>
     </w:lvl>
   </w:abstractNum>
-  <w:abstractNum w:abstractNumId="8">
+  <w:abstractNum w:abstractNumId="8" w15:restartNumberingAfterBreak="0">
     <w:nsid w:val="00000009"/>
     <w:multiLevelType w:val="multilevel"/>
     <w:tmpl w:val="00000009"/>
@@ -4483,7 +4506,7 @@
       </w:rPr>
     </w:lvl>
   </w:abstractNum>
-  <w:abstractNum w:abstractNumId="9">
+  <w:abstractNum w:abstractNumId="9" w15:restartNumberingAfterBreak="0">
     <w:nsid w:val="0000000A"/>
     <w:multiLevelType w:val="multilevel"/>
     <w:tmpl w:val="0000000A"/>
@@ -4641,7 +4664,7 @@
       </w:rPr>
     </w:lvl>
   </w:abstractNum>
-  <w:abstractNum w:abstractNumId="10">
+  <w:abstractNum w:abstractNumId="10" w15:restartNumberingAfterBreak="0">
     <w:nsid w:val="06482E7A"/>
     <w:multiLevelType w:val="hybridMultilevel"/>
     <w:tmpl w:val="F59CEC6E"/>
@@ -4727,7 +4750,7 @@
       </w:pPr>
     </w:lvl>
   </w:abstractNum>
-  <w:abstractNum w:abstractNumId="11">
+  <w:abstractNum w:abstractNumId="11" w15:restartNumberingAfterBreak="0">
     <w:nsid w:val="0A0F13A2"/>
     <w:multiLevelType w:val="hybridMultilevel"/>
     <w:tmpl w:val="D69CCF30"/>
@@ -4813,7 +4836,7 @@
       </w:pPr>
     </w:lvl>
   </w:abstractNum>
-  <w:abstractNum w:abstractNumId="12">
+  <w:abstractNum w:abstractNumId="12" w15:restartNumberingAfterBreak="0">
     <w:nsid w:val="0A4D546C"/>
     <w:multiLevelType w:val="hybridMultilevel"/>
     <w:tmpl w:val="F59CEC6E"/>
@@ -4899,7 +4922,7 @@
       </w:pPr>
     </w:lvl>
   </w:abstractNum>
-  <w:abstractNum w:abstractNumId="13">
+  <w:abstractNum w:abstractNumId="13" w15:restartNumberingAfterBreak="0">
     <w:nsid w:val="0B223E20"/>
     <w:multiLevelType w:val="hybridMultilevel"/>
     <w:tmpl w:val="F59CEC6E"/>
@@ -4985,7 +5008,7 @@
       </w:pPr>
     </w:lvl>
   </w:abstractNum>
-  <w:abstractNum w:abstractNumId="14">
+  <w:abstractNum w:abstractNumId="14" w15:restartNumberingAfterBreak="0">
     <w:nsid w:val="0B9619C6"/>
     <w:multiLevelType w:val="hybridMultilevel"/>
     <w:tmpl w:val="F59CEC6E"/>
@@ -5071,7 +5094,7 @@
       </w:pPr>
     </w:lvl>
   </w:abstractNum>
-  <w:abstractNum w:abstractNumId="15">
+  <w:abstractNum w:abstractNumId="15" w15:restartNumberingAfterBreak="0">
     <w:nsid w:val="13B52E1A"/>
     <w:multiLevelType w:val="hybridMultilevel"/>
     <w:tmpl w:val="F59CEC6E"/>
@@ -5157,7 +5180,7 @@
       </w:pPr>
     </w:lvl>
   </w:abstractNum>
-  <w:abstractNum w:abstractNumId="16">
+  <w:abstractNum w:abstractNumId="16" w15:restartNumberingAfterBreak="0">
     <w:nsid w:val="1C3C546F"/>
     <w:multiLevelType w:val="multilevel"/>
     <w:tmpl w:val="00000002"/>
@@ -5324,7 +5347,7 @@
       </w:rPr>
     </w:lvl>
   </w:abstractNum>
-  <w:abstractNum w:abstractNumId="17">
+  <w:abstractNum w:abstractNumId="17" w15:restartNumberingAfterBreak="0">
     <w:nsid w:val="1C575A7D"/>
     <w:multiLevelType w:val="hybridMultilevel"/>
     <w:tmpl w:val="D69CCF30"/>
@@ -5410,7 +5433,7 @@
       </w:pPr>
     </w:lvl>
   </w:abstractNum>
-  <w:abstractNum w:abstractNumId="18">
+  <w:abstractNum w:abstractNumId="18" w15:restartNumberingAfterBreak="0">
     <w:nsid w:val="32AD4F71"/>
     <w:multiLevelType w:val="hybridMultilevel"/>
     <w:tmpl w:val="D69CCF30"/>
@@ -5496,7 +5519,7 @@
       </w:pPr>
     </w:lvl>
   </w:abstractNum>
-  <w:abstractNum w:abstractNumId="19">
+  <w:abstractNum w:abstractNumId="19" w15:restartNumberingAfterBreak="0">
     <w:nsid w:val="360B114C"/>
     <w:multiLevelType w:val="hybridMultilevel"/>
     <w:tmpl w:val="D69CCF30"/>
@@ -5582,7 +5605,7 @@
       </w:pPr>
     </w:lvl>
   </w:abstractNum>
-  <w:abstractNum w:abstractNumId="20">
+  <w:abstractNum w:abstractNumId="20" w15:restartNumberingAfterBreak="0">
     <w:nsid w:val="39B64A50"/>
     <w:multiLevelType w:val="hybridMultilevel"/>
     <w:tmpl w:val="D69CCF30"/>
@@ -5668,7 +5691,7 @@
       </w:pPr>
     </w:lvl>
   </w:abstractNum>
-  <w:abstractNum w:abstractNumId="21">
+  <w:abstractNum w:abstractNumId="21" w15:restartNumberingAfterBreak="0">
     <w:nsid w:val="4AB129A9"/>
     <w:multiLevelType w:val="hybridMultilevel"/>
     <w:tmpl w:val="C83A177C"/>
@@ -5808,7 +5831,7 @@
       </w:rPr>
     </w:lvl>
   </w:abstractNum>
-  <w:abstractNum w:abstractNumId="22">
+  <w:abstractNum w:abstractNumId="22" w15:restartNumberingAfterBreak="0">
     <w:nsid w:val="4AC94597"/>
     <w:multiLevelType w:val="hybridMultilevel"/>
     <w:tmpl w:val="D69CCF30"/>
@@ -5894,7 +5917,7 @@
       </w:pPr>
     </w:lvl>
   </w:abstractNum>
-  <w:abstractNum w:abstractNumId="23">
+  <w:abstractNum w:abstractNumId="23" w15:restartNumberingAfterBreak="0">
     <w:nsid w:val="4AFA0FF1"/>
     <w:multiLevelType w:val="hybridMultilevel"/>
     <w:tmpl w:val="F59CEC6E"/>
@@ -5980,7 +6003,7 @@
       </w:pPr>
     </w:lvl>
   </w:abstractNum>
-  <w:abstractNum w:abstractNumId="24">
+  <w:abstractNum w:abstractNumId="24" w15:restartNumberingAfterBreak="0">
     <w:nsid w:val="50BD3063"/>
     <w:multiLevelType w:val="multilevel"/>
     <w:tmpl w:val="00000002"/>
@@ -6147,7 +6170,7 @@
       </w:rPr>
     </w:lvl>
   </w:abstractNum>
-  <w:abstractNum w:abstractNumId="25">
+  <w:abstractNum w:abstractNumId="25" w15:restartNumberingAfterBreak="0">
     <w:nsid w:val="516B41DB"/>
     <w:multiLevelType w:val="hybridMultilevel"/>
     <w:tmpl w:val="D69CCF30"/>
@@ -6233,7 +6256,7 @@
       </w:pPr>
     </w:lvl>
   </w:abstractNum>
-  <w:abstractNum w:abstractNumId="26">
+  <w:abstractNum w:abstractNumId="26" w15:restartNumberingAfterBreak="0">
     <w:nsid w:val="5BCC5EEE"/>
     <w:multiLevelType w:val="hybridMultilevel"/>
     <w:tmpl w:val="F59CEC6E"/>
@@ -6319,7 +6342,7 @@
       </w:pPr>
     </w:lvl>
   </w:abstractNum>
-  <w:abstractNum w:abstractNumId="27">
+  <w:abstractNum w:abstractNumId="27" w15:restartNumberingAfterBreak="0">
     <w:nsid w:val="62BB5C60"/>
     <w:multiLevelType w:val="hybridMultilevel"/>
     <w:tmpl w:val="D69CCF30"/>
@@ -6405,7 +6428,7 @@
       </w:pPr>
     </w:lvl>
   </w:abstractNum>
-  <w:abstractNum w:abstractNumId="28">
+  <w:abstractNum w:abstractNumId="28" w15:restartNumberingAfterBreak="0">
     <w:nsid w:val="68223186"/>
     <w:multiLevelType w:val="hybridMultilevel"/>
     <w:tmpl w:val="D69CCF30"/>
@@ -6491,7 +6514,7 @@
       </w:pPr>
     </w:lvl>
   </w:abstractNum>
-  <w:abstractNum w:abstractNumId="29">
+  <w:abstractNum w:abstractNumId="29" w15:restartNumberingAfterBreak="0">
     <w:nsid w:val="68443CF1"/>
     <w:multiLevelType w:val="hybridMultilevel"/>
     <w:tmpl w:val="F59CEC6E"/>
@@ -6577,7 +6600,7 @@
       </w:pPr>
     </w:lvl>
   </w:abstractNum>
-  <w:abstractNum w:abstractNumId="30">
+  <w:abstractNum w:abstractNumId="30" w15:restartNumberingAfterBreak="0">
     <w:nsid w:val="6E576126"/>
     <w:multiLevelType w:val="hybridMultilevel"/>
     <w:tmpl w:val="F59CEC6E"/>
@@ -6663,7 +6686,7 @@
       </w:pPr>
     </w:lvl>
   </w:abstractNum>
-  <w:abstractNum w:abstractNumId="31">
+  <w:abstractNum w:abstractNumId="31" w15:restartNumberingAfterBreak="0">
     <w:nsid w:val="74407C0E"/>
     <w:multiLevelType w:val="hybridMultilevel"/>
     <w:tmpl w:val="F59CEC6E"/>
@@ -6749,7 +6772,7 @@
       </w:pPr>
     </w:lvl>
   </w:abstractNum>
-  <w:abstractNum w:abstractNumId="32">
+  <w:abstractNum w:abstractNumId="32" w15:restartNumberingAfterBreak="0">
     <w:nsid w:val="753E2464"/>
     <w:multiLevelType w:val="hybridMultilevel"/>
     <w:tmpl w:val="F59CEC6E"/>
@@ -6835,7 +6858,7 @@
       </w:pPr>
     </w:lvl>
   </w:abstractNum>
-  <w:abstractNum w:abstractNumId="33">
+  <w:abstractNum w:abstractNumId="33" w15:restartNumberingAfterBreak="0">
     <w:nsid w:val="769A3714"/>
     <w:multiLevelType w:val="hybridMultilevel"/>
     <w:tmpl w:val="D69CCF30"/>
@@ -7027,7 +7050,7 @@
 </file>
 
 <file path=word/styles.xml><?xml version="1.0" encoding="utf-8"?>
-<w:styles xmlns:mc="http://schemas.openxmlformats.org/markup-compatibility/2006" xmlns:r="http://schemas.openxmlformats.org/officeDocument/2006/relationships" xmlns:w="http://schemas.openxmlformats.org/wordprocessingml/2006/main" xmlns:w14="http://schemas.microsoft.com/office/word/2010/wordml" xmlns:w15="http://schemas.microsoft.com/office/word/2012/wordml" mc:Ignorable="w14 w15">
+<w:styles xmlns:mc="http://schemas.openxmlformats.org/markup-compatibility/2006" xmlns:r="http://schemas.openxmlformats.org/officeDocument/2006/relationships" xmlns:w="http://schemas.openxmlformats.org/wordprocessingml/2006/main" xmlns:w14="http://schemas.microsoft.com/office/word/2010/wordml" xmlns:w15="http://schemas.microsoft.com/office/word/2012/wordml" xmlns:w16se="http://schemas.microsoft.com/office/word/2015/wordml/symex" mc:Ignorable="w14 w15 w16se">
   <w:docDefaults>
     <w:rPrDefault>
       <w:rPr>
@@ -7037,7 +7060,7 @@
     </w:rPrDefault>
     <w:pPrDefault/>
   </w:docDefaults>
-  <w:latentStyles w:defLockedState="0" w:defUIPriority="99" w:defSemiHidden="0" w:defUnhideWhenUsed="0" w:defQFormat="0" w:count="382">
+  <w:latentStyles w:defLockedState="0" w:defUIPriority="99" w:defSemiHidden="0" w:defUnhideWhenUsed="0" w:defQFormat="0" w:count="371">
     <w:lsdException w:name="Normal" w:uiPriority="0" w:qFormat="1"/>
     <w:lsdException w:name="heading 1" w:uiPriority="0" w:qFormat="1"/>
     <w:lsdException w:name="heading 2" w:uiPriority="0" w:qFormat="1"/>
@@ -7194,15 +7217,6 @@
     <w:lsdException w:name="Balloon Text" w:semiHidden="1" w:unhideWhenUsed="1"/>
     <w:lsdException w:name="Table Grid" w:uiPriority="59"/>
     <w:lsdException w:name="Table Theme" w:semiHidden="1" w:unhideWhenUsed="1"/>
-    <w:lsdException w:name="Note Level 1" w:semiHidden="1" w:unhideWhenUsed="1"/>
-    <w:lsdException w:name="Note Level 2" w:semiHidden="1" w:unhideWhenUsed="1"/>
-    <w:lsdException w:name="Note Level 3" w:semiHidden="1" w:unhideWhenUsed="1"/>
-    <w:lsdException w:name="Note Level 4" w:semiHidden="1" w:unhideWhenUsed="1"/>
-    <w:lsdException w:name="Note Level 5" w:semiHidden="1" w:unhideWhenUsed="1"/>
-    <w:lsdException w:name="Note Level 6" w:semiHidden="1" w:unhideWhenUsed="1"/>
-    <w:lsdException w:name="Note Level 7" w:semiHidden="1" w:unhideWhenUsed="1"/>
-    <w:lsdException w:name="Note Level 8" w:semiHidden="1" w:unhideWhenUsed="1"/>
-    <w:lsdException w:name="Note Level 9" w:semiHidden="1" w:unhideWhenUsed="1"/>
     <w:lsdException w:name="Placeholder Text" w:semiHidden="1"/>
     <w:lsdException w:name="No Spacing" w:uiPriority="1" w:qFormat="1"/>
     <w:lsdException w:name="Light Shading" w:uiPriority="60"/>
@@ -7418,8 +7432,6 @@
     <w:lsdException w:name="List Table 5 Dark Accent 6" w:uiPriority="50"/>
     <w:lsdException w:name="List Table 6 Colorful Accent 6" w:uiPriority="51"/>
     <w:lsdException w:name="List Table 7 Colorful Accent 6" w:uiPriority="52"/>
-    <w:lsdException w:name="Mention" w:semiHidden="1" w:unhideWhenUsed="1"/>
-    <w:lsdException w:name="Smart Hyperlink" w:semiHidden="1" w:unhideWhenUsed="1"/>
   </w:latentStyles>
   <w:style w:type="paragraph" w:default="1" w:styleId="Normal">
     <w:name w:val="Normal"/>
@@ -7540,7 +7552,9 @@
   </w:style>
   <w:style w:type="character" w:default="1" w:styleId="Fuentedeprrafopredeter">
     <w:name w:val="Default Paragraph Font"/>
+    <w:uiPriority w:val="1"/>
     <w:semiHidden/>
+    <w:unhideWhenUsed/>
   </w:style>
   <w:style w:type="table" w:default="1" w:styleId="Tablanormal">
     <w:name w:val="Normal Table"/>
@@ -7834,8 +7848,8 @@
       <w:iCs/>
     </w:rPr>
   </w:style>
-  <w:style w:type="paragraph" w:customStyle="1" w:styleId="Caption">
-    <w:name w:val="Caption"/>
+  <w:style w:type="paragraph" w:customStyle="1" w:styleId="Descripcin1">
+    <w:name w:val="Descripción1"/>
     <w:basedOn w:val="Normal"/>
     <w:pPr>
       <w:suppressLineNumbers/>
@@ -7848,11 +7862,11 @@
   </w:style>
   <w:style w:type="paragraph" w:customStyle="1" w:styleId="Table">
     <w:name w:val="Table"/>
-    <w:basedOn w:val="Caption"/>
+    <w:basedOn w:val="Descripcin1"/>
   </w:style>
   <w:style w:type="paragraph" w:customStyle="1" w:styleId="Text">
     <w:name w:val="Text"/>
-    <w:basedOn w:val="Caption"/>
+    <w:basedOn w:val="Descripcin1"/>
   </w:style>
   <w:style w:type="paragraph" w:styleId="Textonotapie">
     <w:name w:val="footnote text"/>
@@ -8008,11 +8022,11 @@
       <w:ind w:left="2547"/>
     </w:pPr>
   </w:style>
-  <w:style w:type="paragraph" w:styleId="Puesto">
+  <w:style w:type="paragraph" w:styleId="Ttulo">
     <w:name w:val="Title"/>
     <w:basedOn w:val="Normal"/>
     <w:next w:val="Normal"/>
-    <w:link w:val="PuestoCar"/>
+    <w:link w:val="TtuloCar"/>
     <w:qFormat/>
     <w:pPr>
       <w:spacing w:line="100" w:lineRule="atLeast"/>
@@ -8079,8 +8093,8 @@
     <w:name w:val="Texto independiente1"/>
     <w:basedOn w:val="Normal"/>
   </w:style>
-  <w:style w:type="paragraph" w:customStyle="1" w:styleId="heading2">
-    <w:name w:val="heading 2"/>
+  <w:style w:type="paragraph" w:customStyle="1" w:styleId="Ttulo21">
+    <w:name w:val="Título 21"/>
     <w:basedOn w:val="Heading"/>
     <w:next w:val="Textoindependiente"/>
     <w:pPr>
@@ -8094,9 +8108,9 @@
       <w:szCs w:val="36"/>
     </w:rPr>
   </w:style>
-  <w:style w:type="character" w:customStyle="1" w:styleId="PuestoCar">
-    <w:name w:val="Puesto Car"/>
-    <w:link w:val="Puesto"/>
+  <w:style w:type="character" w:customStyle="1" w:styleId="TtuloCar">
+    <w:name w:val="Título Car"/>
+    <w:link w:val="Ttulo"/>
     <w:rsid w:val="00D75E97"/>
     <w:rPr>
       <w:rFonts w:ascii="Arial" w:eastAsia="DejaVu Sans" w:hAnsi="Arial" w:cs="DejaVu Sans"/>
@@ -8137,7 +8151,6 @@
     <w:uiPriority w:val="59"/>
     <w:rsid w:val="00852294"/>
     <w:tblPr>
-      <w:tblInd w:w="0" w:type="dxa"/>
       <w:tblBorders>
         <w:top w:val="single" w:sz="4" w:space="0" w:color="auto"/>
         <w:left w:val="single" w:sz="4" w:space="0" w:color="auto"/>
@@ -8146,12 +8159,6 @@
         <w:insideH w:val="single" w:sz="4" w:space="0" w:color="auto"/>
         <w:insideV w:val="single" w:sz="4" w:space="0" w:color="auto"/>
       </w:tblBorders>
-      <w:tblCellMar>
-        <w:top w:w="0" w:type="dxa"/>
-        <w:left w:w="108" w:type="dxa"/>
-        <w:bottom w:w="0" w:type="dxa"/>
-        <w:right w:w="108" w:type="dxa"/>
-      </w:tblCellMar>
     </w:tblPr>
   </w:style>
   <w:style w:type="paragraph" w:styleId="NormalWeb">

</xml_diff>